<commit_message>
javascript Kurs 1 : alles
</commit_message>
<xml_diff>
--- a/mitschriften.docx
+++ b/mitschriften.docx
@@ -4,6 +4,62 @@
   <w:body>
     <w:p>
       <w:pPr>
+        <w:spacing w:after="160" w:line="259" w:lineRule="auto"/>
+        <w:rPr>
+          <w:lang w:val="de-DE"/>
+        </w:rPr>
+      </w:pPr>
+      <w:proofErr w:type="spellStart"/>
+      <w:r>
+        <w:rPr>
+          <w:lang w:val="de-DE"/>
+        </w:rPr>
+        <w:t>Javascript</w:t>
+      </w:r>
+      <w:proofErr w:type="spellEnd"/>
+      <w:r>
+        <w:rPr>
+          <w:lang w:val="de-DE"/>
+        </w:rPr>
+        <w:t>:</w:t>
+      </w:r>
+    </w:p>
+    <w:p>
+      <w:pPr>
+        <w:spacing w:after="160" w:line="259" w:lineRule="auto"/>
+        <w:rPr>
+          <w:lang w:val="de-DE"/>
+        </w:rPr>
+      </w:pPr>
+      <w:r>
+        <w:rPr>
+          <w:lang w:val="de-DE"/>
+        </w:rPr>
+        <w:t>ECMAScript</w:t>
+      </w:r>
+      <w:bookmarkStart w:id="0" w:name="_GoBack"/>
+      <w:bookmarkEnd w:id="0"/>
+    </w:p>
+    <w:p>
+      <w:pPr>
+        <w:spacing w:after="160" w:line="259" w:lineRule="auto"/>
+        <w:rPr>
+          <w:rFonts w:asciiTheme="majorHAnsi" w:eastAsiaTheme="majorEastAsia" w:hAnsiTheme="majorHAnsi" w:cstheme="majorBidi"/>
+          <w:color w:val="2E74B5" w:themeColor="accent1" w:themeShade="BF"/>
+          <w:sz w:val="32"/>
+          <w:szCs w:val="32"/>
+          <w:lang w:val="de-DE"/>
+        </w:rPr>
+      </w:pPr>
+      <w:r>
+        <w:rPr>
+          <w:lang w:val="de-DE"/>
+        </w:rPr>
+        <w:br w:type="page"/>
+      </w:r>
+    </w:p>
+    <w:p>
+      <w:pPr>
         <w:pStyle w:val="berschrift1"/>
         <w:spacing w:before="0"/>
         <w:rPr>
@@ -14,6 +70,7 @@
         <w:rPr>
           <w:lang w:val="de-DE"/>
         </w:rPr>
+        <w:lastRenderedPageBreak/>
         <w:t>Allgemein:</w:t>
       </w:r>
     </w:p>
@@ -180,8 +237,6 @@
           <w:lang w:val="de-DE"/>
         </w:rPr>
       </w:pPr>
-      <w:bookmarkStart w:id="0" w:name="_GoBack"/>
-      <w:bookmarkEnd w:id="0"/>
     </w:p>
     <w:p>
       <w:pPr>

</xml_diff>